<commit_message>
MenuConfigManager class documentation entry and algorithm statement of subgame listing and selection.
</commit_message>
<xml_diff>
--- a/dokumentation/ideen.docx
+++ b/dokumentation/ideen.docx
@@ -3,8 +3,290 @@
 <w:document xmlns:wpc="http://schemas.microsoft.com/office/word/2010/wordprocessingCanvas" xmlns:cx="http://schemas.microsoft.com/office/drawing/2014/chartex" xmlns:cx1="http://schemas.microsoft.com/office/drawing/2015/9/8/chartex" xmlns:cx2="http://schemas.microsoft.com/office/drawing/2015/10/21/chartex" xmlns:mc="http://schemas.openxmlformats.org/markup-compatibility/2006" xmlns:o="urn:schemas-microsoft-com:office:office" xmlns:r="http://schemas.openxmlformats.org/officeDocument/2006/relationships" xmlns:m="http://schemas.openxmlformats.org/officeDocument/2006/math" xmlns:v="urn:schemas-microsoft-com:vml" xmlns:wp14="http://schemas.microsoft.com/office/word/2010/wordprocessingDrawing" xmlns:wp="http://schemas.openxmlformats.org/drawingml/2006/wordprocessingDrawing" xmlns:w10="urn:schemas-microsoft-com:office:word" xmlns:w="http://schemas.openxmlformats.org/wordprocessingml/2006/main" xmlns:w14="http://schemas.microsoft.com/office/word/2010/wordml" xmlns:w15="http://schemas.microsoft.com/office/word/2012/wordml" xmlns:w16se="http://schemas.microsoft.com/office/word/2015/wordml/symex" xmlns:wpg="http://schemas.microsoft.com/office/word/2010/wordprocessingGroup" xmlns:wpi="http://schemas.microsoft.com/office/word/2010/wordprocessingInk" xmlns:wne="http://schemas.microsoft.com/office/word/2006/wordml" xmlns:wps="http://schemas.microsoft.com/office/word/2010/wordprocessingShape" mc:Ignorable="w14 w15 w16se wp14">
   <w:body>
     <w:p>
+      <w:pPr>
+        <w:rPr>
+          <w:b/>
+          <w:sz w:val="28"/>
+          <w:szCs w:val="28"/>
+        </w:rPr>
+      </w:pPr>
+      <w:r>
+        <w:rPr>
+          <w:b/>
+          <w:sz w:val="28"/>
+          <w:szCs w:val="28"/>
+        </w:rPr>
+        <w:t xml:space="preserve">Laden der verfügbaren </w:t>
+      </w:r>
+      <w:proofErr w:type="spellStart"/>
+      <w:r>
+        <w:rPr>
+          <w:b/>
+          <w:sz w:val="28"/>
+          <w:szCs w:val="28"/>
+        </w:rPr>
+        <w:t>Subgames</w:t>
+      </w:r>
+      <w:proofErr w:type="spellEnd"/>
+      <w:r>
+        <w:rPr>
+          <w:b/>
+          <w:sz w:val="28"/>
+          <w:szCs w:val="28"/>
+        </w:rPr>
+        <w:t xml:space="preserve"> im Einstellungsmenü</w:t>
+      </w:r>
+    </w:p>
+    <w:p>
+      <w:r>
+        <w:t xml:space="preserve">Wenn die Scene des </w:t>
+      </w:r>
+      <w:proofErr w:type="spellStart"/>
+      <w:r>
+        <w:t>MenuConfig</w:t>
+      </w:r>
+      <w:proofErr w:type="spellEnd"/>
+      <w:r>
+        <w:t xml:space="preserve"> geladen wird, müssen, solange der XML-Reader aus der Datei „subgame_list.xml“ Subgame-Elemente lesen kann, neue</w:t>
+      </w:r>
+      <w:r>
+        <w:t xml:space="preserve"> Instanzen des</w:t>
+      </w:r>
+      <w:r>
+        <w:t xml:space="preserve"> </w:t>
+      </w:r>
+      <w:proofErr w:type="spellStart"/>
+      <w:r>
+        <w:t>SubgameToggle-Prefabs</w:t>
+      </w:r>
+      <w:proofErr w:type="spellEnd"/>
+      <w:r>
+        <w:t xml:space="preserve"> </w:t>
+      </w:r>
+      <w:r>
+        <w:t xml:space="preserve">in </w:t>
+      </w:r>
+      <w:r>
+        <w:t xml:space="preserve">eine </w:t>
+      </w:r>
+      <w:proofErr w:type="spellStart"/>
+      <w:r>
+        <w:t>ArrayList</w:t>
+      </w:r>
+      <w:proofErr w:type="spellEnd"/>
+      <w:r>
+        <w:t xml:space="preserve"> des </w:t>
+      </w:r>
+      <w:proofErr w:type="spellStart"/>
+      <w:r>
+        <w:t>MenuConfigManagers</w:t>
+      </w:r>
+      <w:proofErr w:type="spellEnd"/>
+      <w:r>
+        <w:t xml:space="preserve"> aufgenommen werden. Anschließend wird die Breite deren Eltern-</w:t>
+      </w:r>
+      <w:proofErr w:type="spellStart"/>
+      <w:r>
+        <w:t>RectTransforms</w:t>
+      </w:r>
+      <w:proofErr w:type="spellEnd"/>
+      <w:r>
+        <w:t xml:space="preserve"> bestimmt durch:</w:t>
+      </w:r>
+    </w:p>
+    <w:p>
+      <w:r>
+        <w:t>Breite(</w:t>
+      </w:r>
+      <w:proofErr w:type="spellStart"/>
+      <w:r>
+        <w:t>SubgameToggle</w:t>
+      </w:r>
+      <w:proofErr w:type="spellEnd"/>
+      <w:r>
+        <w:t>) = 0,1 * Breite(Bildschirm)</w:t>
+      </w:r>
+      <w:r>
+        <w:br/>
+        <w:t>Breite(Eltern-</w:t>
+      </w:r>
+      <w:proofErr w:type="spellStart"/>
+      <w:r>
+        <w:t>RectTransform</w:t>
+      </w:r>
+      <w:proofErr w:type="spellEnd"/>
+      <w:r>
+        <w:t xml:space="preserve">) = </w:t>
+      </w:r>
+      <w:r>
+        <w:t>Breite(</w:t>
+      </w:r>
+      <w:proofErr w:type="spellStart"/>
+      <w:r>
+        <w:t>SubgameToggle</w:t>
+      </w:r>
+      <w:proofErr w:type="spellEnd"/>
+      <w:r>
+        <w:t>)</w:t>
+      </w:r>
+      <w:r>
+        <w:t xml:space="preserve"> * Anzahl(</w:t>
+      </w:r>
+      <w:proofErr w:type="spellStart"/>
+      <w:r>
+        <w:t>SubgameToggles</w:t>
+      </w:r>
+      <w:proofErr w:type="spellEnd"/>
+      <w:r>
+        <w:t>)</w:t>
+      </w:r>
+    </w:p>
+    <w:p/>
+    <w:p>
+      <w:r>
+        <w:t xml:space="preserve">Anschließend werden die in der </w:t>
+      </w:r>
+      <w:proofErr w:type="spellStart"/>
+      <w:r>
+        <w:t>ArrayList</w:t>
+      </w:r>
+      <w:proofErr w:type="spellEnd"/>
+      <w:r>
+        <w:t xml:space="preserve"> enthaltenen </w:t>
+      </w:r>
+      <w:proofErr w:type="spellStart"/>
+      <w:r>
+        <w:t>SubgameToggle</w:t>
+      </w:r>
+      <w:proofErr w:type="spellEnd"/>
+      <w:r>
+        <w:t>-Instanzen dem Eltern-</w:t>
+      </w:r>
+      <w:proofErr w:type="spellStart"/>
+      <w:r>
+        <w:t>RectTransform</w:t>
+      </w:r>
+      <w:proofErr w:type="spellEnd"/>
+      <w:r>
+        <w:t xml:space="preserve"> als Child hinzugefügt und das Layout jeder Instanz mit Index n über folgende Formeln bestimmt</w:t>
+      </w:r>
       <w:bookmarkStart w:id="0" w:name="_GoBack"/>
       <w:bookmarkEnd w:id="0"/>
+      <w:r>
+        <w:t>:</w:t>
+      </w:r>
+    </w:p>
+    <w:p>
+      <w:proofErr w:type="spellStart"/>
+      <w:r>
+        <w:t>MinY</w:t>
+      </w:r>
+      <w:proofErr w:type="spellEnd"/>
+      <w:r>
+        <w:t>(Anchor) = 0</w:t>
+      </w:r>
+      <w:r>
+        <w:br/>
+      </w:r>
+      <w:proofErr w:type="spellStart"/>
+      <w:r>
+        <w:t>MaxY</w:t>
+      </w:r>
+      <w:proofErr w:type="spellEnd"/>
+      <w:r>
+        <w:t>(Anchor) = 1</w:t>
+      </w:r>
+      <w:r>
+        <w:br/>
+      </w:r>
+      <w:proofErr w:type="spellStart"/>
+      <w:r>
+        <w:t>MinX</w:t>
+      </w:r>
+      <w:proofErr w:type="spellEnd"/>
+      <w:r>
+        <w:t>(Anchor) = 1 - (n+1) * 1 / Anzahl(</w:t>
+      </w:r>
+      <w:proofErr w:type="spellStart"/>
+      <w:r>
+        <w:t>SubgameToggles</w:t>
+      </w:r>
+      <w:proofErr w:type="spellEnd"/>
+      <w:r>
+        <w:t>)</w:t>
+      </w:r>
+      <w:r>
+        <w:br/>
+      </w:r>
+      <w:proofErr w:type="spellStart"/>
+      <w:r>
+        <w:t>MaxX</w:t>
+      </w:r>
+      <w:proofErr w:type="spellEnd"/>
+      <w:r>
+        <w:t xml:space="preserve">(Anchor) = </w:t>
+      </w:r>
+      <w:r>
+        <w:t xml:space="preserve">1 </w:t>
+      </w:r>
+      <w:r>
+        <w:t>-</w:t>
+      </w:r>
+      <w:r>
+        <w:t xml:space="preserve"> n</w:t>
+      </w:r>
+      <w:r>
+        <w:t xml:space="preserve"> </w:t>
+      </w:r>
+      <w:r>
+        <w:t>* 1 / Anzahl(</w:t>
+      </w:r>
+      <w:proofErr w:type="spellStart"/>
+      <w:r>
+        <w:t>SubgameToggles</w:t>
+      </w:r>
+      <w:proofErr w:type="spellEnd"/>
+      <w:r>
+        <w:t>)</w:t>
+      </w:r>
+    </w:p>
+    <w:p/>
+    <w:p>
+      <w:r>
+        <w:t xml:space="preserve">Wird das </w:t>
+      </w:r>
+      <w:proofErr w:type="spellStart"/>
+      <w:r>
+        <w:t>MenuConfig</w:t>
+      </w:r>
+      <w:proofErr w:type="spellEnd"/>
+      <w:r>
+        <w:t xml:space="preserve"> verlassen, so müssen alle </w:t>
+      </w:r>
+      <w:proofErr w:type="spellStart"/>
+      <w:r>
+        <w:t>Toggles</w:t>
+      </w:r>
+      <w:proofErr w:type="spellEnd"/>
+      <w:r>
+        <w:t xml:space="preserve"> auf </w:t>
+      </w:r>
+      <w:proofErr w:type="spellStart"/>
+      <w:r>
+        <w:t>checked</w:t>
+      </w:r>
+      <w:proofErr w:type="spellEnd"/>
+      <w:r>
+        <w:t xml:space="preserve">-Status überprüft werden und die aktiven </w:t>
+      </w:r>
+      <w:proofErr w:type="spellStart"/>
+      <w:r>
+        <w:t>Subgames</w:t>
+      </w:r>
+      <w:proofErr w:type="spellEnd"/>
+      <w:r>
+        <w:t xml:space="preserve"> in die Liste des Games aufgenommen werden.</w:t>
+      </w:r>
     </w:p>
     <w:sectPr>
       <w:pgSz w:w="11906" w:h="16838"/>

</xml_diff>